<commit_message>
+ ‘P12/LO21/TP01/LO21_TP01.pdf’ / ‘P12/LO21/Cours LO21.docx’ / ‘P12/LO21/TP01/TP01.xcodeproj/project.xcworkspace/xcuserdata/johan.xcuserdatad/UserInterfaceState.xcuserstate’ / ‘P12/LO21/TP01/TP01/main.cpp’
</commit_message>
<xml_diff>
--- a/P12/LO21/Cours LO21.docx
+++ b/P12/LO21/Cours LO21.docx
@@ -149,8 +149,6 @@
       <w:pPr>
         <w:pStyle w:val="Niveauducommentaire2"/>
       </w:pPr>
-      <w:bookmarkStart w:id="0" w:name="_GoBack"/>
-      <w:bookmarkEnd w:id="0"/>
       <w:r>
         <w:t>thibaut.arribe@utc.fr</w:t>
       </w:r>
@@ -559,6 +557,8 @@
       <w:pPr>
         <w:pStyle w:val="Niveauducommentaire1"/>
       </w:pPr>
+      <w:bookmarkStart w:id="6" w:name="_GoBack"/>
+      <w:bookmarkEnd w:id="6"/>
       <w:r>
         <w:t>Préprocesseur</w:t>
       </w:r>
@@ -804,13 +804,29 @@
     <w:p>
       <w:pPr>
         <w:pStyle w:val="Niveauducommentaire1"/>
+        <w:sectPr>
+          <w:headerReference w:type="first" r:id="rId11"/>
+          <w:pgSz w:w="11900" w:h="16840"/>
+          <w:pgMar w:top="1417" w:right="1440" w:bottom="1417" w:left="1440" w:header="708" w:footer="708" w:gutter="0"/>
+          <w:cols w:space="708"/>
+          <w:titlePg/>
+          <w:docGrid w:type="lines" w:linePitch="360"/>
+        </w:sectPr>
       </w:pPr>
       <w:r>
         <w:t xml:space="preserve"> </w:t>
       </w:r>
+      <w:r>
+        <w:cr/>
+      </w:r>
+    </w:p>
+    <w:p>
+      <w:pPr>
+        <w:pStyle w:val="Niveauducommentaire1"/>
+      </w:pPr>
     </w:p>
     <w:sectPr>
-      <w:headerReference w:type="first" r:id="rId11"/>
+      <w:headerReference w:type="first" r:id="rId12"/>
       <w:pgSz w:w="11900" w:h="16840"/>
       <w:pgMar w:top="1417" w:right="1440" w:bottom="1417" w:left="1440" w:header="708" w:footer="708" w:gutter="0"/>
       <w:cols w:space="708"/>
@@ -876,8 +892,8 @@
         <w:szCs w:val="36"/>
       </w:rPr>
     </w:pPr>
-    <w:bookmarkStart w:id="1" w:name="_WNSectionTitle"/>
-    <w:bookmarkStart w:id="2" w:name="_WNTabType_0"/>
+    <w:bookmarkStart w:id="0" w:name="_WNSectionTitle"/>
+    <w:bookmarkStart w:id="1" w:name="_WNTabType_0"/>
     <w:r>
       <w:rPr>
         <w:rFonts w:ascii="Verdana" w:hAnsi="Verdana"/>
@@ -887,8 +903,8 @@
       <w:t>Présentation</w:t>
     </w:r>
   </w:p>
+  <w:bookmarkEnd w:id="0"/>
   <w:bookmarkEnd w:id="1"/>
-  <w:bookmarkEnd w:id="2"/>
 </w:hdr>
 </file>
 
@@ -909,8 +925,8 @@
         <w:szCs w:val="36"/>
       </w:rPr>
     </w:pPr>
-    <w:bookmarkStart w:id="3" w:name="_WNSectionTitle_2"/>
-    <w:bookmarkStart w:id="4" w:name="_WNTabType_1"/>
+    <w:bookmarkStart w:id="2" w:name="_WNSectionTitle_2"/>
+    <w:bookmarkStart w:id="3" w:name="_WNTabType_1"/>
     <w:r>
       <w:rPr>
         <w:rFonts w:ascii="Verdana" w:hAnsi="Verdana"/>
@@ -920,8 +936,8 @@
       <w:t>Des objets et des classes</w:t>
     </w:r>
   </w:p>
+  <w:bookmarkEnd w:id="2"/>
   <w:bookmarkEnd w:id="3"/>
-  <w:bookmarkEnd w:id="4"/>
 </w:hdr>
 </file>
 
@@ -942,8 +958,8 @@
         <w:szCs w:val="36"/>
       </w:rPr>
     </w:pPr>
-    <w:bookmarkStart w:id="5" w:name="_WNSectionTitle_3"/>
-    <w:bookmarkStart w:id="6" w:name="_WNTabType_2"/>
+    <w:bookmarkStart w:id="4" w:name="_WNSectionTitle_3"/>
+    <w:bookmarkStart w:id="5" w:name="_WNTabType_2"/>
     <w:r>
       <w:rPr>
         <w:rFonts w:ascii="Verdana" w:hAnsi="Verdana"/>
@@ -953,8 +969,8 @@
       <w:t>L'approche orientée objet</w:t>
     </w:r>
   </w:p>
+  <w:bookmarkEnd w:id="4"/>
   <w:bookmarkEnd w:id="5"/>
-  <w:bookmarkEnd w:id="6"/>
 </w:hdr>
 </file>
 
@@ -1025,6 +1041,76 @@
   </w:p>
   <w:bookmarkEnd w:id="7"/>
   <w:bookmarkEnd w:id="8"/>
+</w:hdr>
+</file>
+
+<file path=word/header5.xml><?xml version="1.0" encoding="utf-8"?>
+<w:hdr xmlns:wpc="http://schemas.microsoft.com/office/word/2010/wordprocessingCanvas" xmlns:mo="http://schemas.microsoft.com/office/mac/office/2008/main" xmlns:mc="http://schemas.openxmlformats.org/markup-compatibility/2006" xmlns:mv="urn:schemas-microsoft-com:mac:vml" xmlns:o="urn:schemas-microsoft-com:office:office" xmlns:r="http://schemas.openxmlformats.org/officeDocument/2006/relationships" xmlns:m="http://schemas.openxmlformats.org/officeDocument/2006/math" xmlns:v="urn:schemas-microsoft-com:vml" xmlns:wp14="http://schemas.microsoft.com/office/word/2010/wordprocessingDrawing" xmlns:wp="http://schemas.openxmlformats.org/drawingml/2006/wordprocessingDrawing" xmlns:w10="urn:schemas-microsoft-com:office:word" xmlns:w="http://schemas.openxmlformats.org/wordprocessingml/2006/main" xmlns:w14="http://schemas.microsoft.com/office/word/2010/wordml" xmlns:wpg="http://schemas.microsoft.com/office/word/2010/wordprocessingGroup" xmlns:wpi="http://schemas.microsoft.com/office/word/2010/wordprocessingInk" xmlns:wne="http://schemas.microsoft.com/office/word/2006/wordml" xmlns:wps="http://schemas.microsoft.com/office/word/2010/wordprocessingShape" mc:Ignorable="w14 wp14">
+  <w:p>
+    <w:pPr>
+      <w:pStyle w:val="En-tte"/>
+      <w:tabs>
+        <w:tab w:val="clear" w:pos="4703"/>
+        <w:tab w:val="clear" w:pos="9406"/>
+        <w:tab w:val="right" w:pos="9380"/>
+      </w:tabs>
+      <w:ind w:left="-360"/>
+      <w:rPr>
+        <w:rFonts w:ascii="Verdana" w:hAnsi="Verdana"/>
+        <w:sz w:val="36"/>
+        <w:szCs w:val="36"/>
+      </w:rPr>
+    </w:pPr>
+    <w:bookmarkStart w:id="9" w:name="_WNSectionTitle_5"/>
+    <w:bookmarkStart w:id="10" w:name="_WNTabType_4"/>
+    <w:r>
+      <w:rPr>
+        <w:rFonts w:ascii="Verdana" w:hAnsi="Verdana"/>
+        <w:sz w:val="36"/>
+        <w:szCs w:val="36"/>
+      </w:rPr>
+      <w:tab/>
+    </w:r>
+    <w:r>
+      <w:rPr>
+        <w:rFonts w:ascii="Verdana" w:hAnsi="Verdana"/>
+        <w:sz w:val="36"/>
+        <w:szCs w:val="36"/>
+      </w:rPr>
+      <w:fldChar w:fldCharType="begin"/>
+    </w:r>
+    <w:r>
+      <w:rPr>
+        <w:rFonts w:ascii="Verdana" w:hAnsi="Verdana"/>
+      </w:rPr>
+      <w:instrText xml:space="preserve"> CREATEDATE </w:instrText>
+    </w:r>
+    <w:r>
+      <w:rPr>
+        <w:rFonts w:ascii="Verdana" w:hAnsi="Verdana"/>
+        <w:sz w:val="36"/>
+        <w:szCs w:val="36"/>
+      </w:rPr>
+      <w:fldChar w:fldCharType="separate"/>
+    </w:r>
+    <w:r>
+      <w:rPr>
+        <w:rFonts w:ascii="Verdana" w:hAnsi="Verdana"/>
+        <w:noProof/>
+      </w:rPr>
+      <w:t>22/02/12 14:28</w:t>
+    </w:r>
+    <w:r>
+      <w:rPr>
+        <w:rFonts w:ascii="Verdana" w:hAnsi="Verdana"/>
+        <w:sz w:val="36"/>
+        <w:szCs w:val="36"/>
+      </w:rPr>
+      <w:fldChar w:fldCharType="end"/>
+    </w:r>
+  </w:p>
+  <w:bookmarkEnd w:id="9"/>
+  <w:bookmarkEnd w:id="10"/>
 </w:hdr>
 </file>
 

</xml_diff>

<commit_message>
/ ‘P12/LO21/Cours LO21.docx’ / ‘P12/SY14/Cours SY14.docx’
</commit_message>
<xml_diff>
--- a/P12/LO21/Cours LO21.docx
+++ b/P12/LO21/Cours LO21.docx
@@ -1,6 +1,6 @@
 
 <file path=word/document.xml><?xml version="1.0" encoding="utf-8"?>
-<w:document xmlns:wpc="http://schemas.microsoft.com/office/word/2010/wordprocessingCanvas" xmlns:mo="http://schemas.microsoft.com/office/mac/office/2008/main" xmlns:mc="http://schemas.openxmlformats.org/markup-compatibility/2006" xmlns:mv="urn:schemas-microsoft-com:mac:vml" xmlns:o="urn:schemas-microsoft-com:office:office" xmlns:r="http://schemas.openxmlformats.org/officeDocument/2006/relationships" xmlns:m="http://schemas.openxmlformats.org/officeDocument/2006/math" xmlns:v="urn:schemas-microsoft-com:vml" xmlns:wp14="http://schemas.microsoft.com/office/word/2010/wordprocessingDrawing" xmlns:wp="http://schemas.openxmlformats.org/drawingml/2006/wordprocessingDrawing" xmlns:w10="urn:schemas-microsoft-com:office:word" xmlns:w="http://schemas.openxmlformats.org/wordprocessingml/2006/main" xmlns:w14="http://schemas.microsoft.com/office/word/2010/wordml" xmlns:wpg="http://schemas.microsoft.com/office/word/2010/wordprocessingGroup" xmlns:wpi="http://schemas.microsoft.com/office/word/2010/wordprocessingInk" xmlns:wne="http://schemas.microsoft.com/office/word/2006/wordml" xmlns:wps="http://schemas.microsoft.com/office/word/2010/wordprocessingShape" mc:Ignorable="w14 wp14">
+<w:document xmlns:wpc="http://schemas.microsoft.com/office/word/2010/wordprocessingCanvas" xmlns:mo="http://schemas.microsoft.com/office/mac/office/2008/main" xmlns:mc="http://schemas.openxmlformats.org/markup-compatibility/2006" xmlns:mv="urn:schemas-microsoft-com:mac:vml" xmlns:o="urn:schemas-microsoft-com:office:office" xmlns:r="http://schemas.openxmlformats.org/officeDocument/2006/relationships" xmlns:m="http://schemas.openxmlformats.org/officeDocument/2006/math" xmlns:v="urn:schemas-microsoft-com:vml" xmlns:wp14="http://schemas.microsoft.com/office/word/2010/wordprocessingDrawing" xmlns:wp="http://schemas.openxmlformats.org/drawingml/2006/wordprocessingDrawing" xmlns:w10="urn:schemas-microsoft-com:office:word" xmlns:w="http://schemas.openxmlformats.org/wordprocessingml/2006/main" xmlns:w14="http://schemas.microsoft.com/office/word/2010/wordml" xmlns:wpg="http://schemas.microsoft.com/office/word/2010/wordprocessingGroup" xmlns:wpi="http://schemas.microsoft.com/office/word/2010/wordprocessingInk" xmlns:wne="http://schemas.microsoft.com/office/word/2006/wordml" xmlns:wps="http://schemas.microsoft.com/office/word/2010/wordprocessingShape" mc:Ignorable="w14 wp14 mv">
   <w:body>
     <w:p>
       <w:pPr>
@@ -2608,6 +2608,14 @@
     <w:p>
       <w:pPr>
         <w:pStyle w:val="Niveauducommentaire1"/>
+        <w:sectPr>
+          <w:headerReference w:type="first" r:id="rId13"/>
+          <w:pgSz w:w="11900" w:h="16840"/>
+          <w:pgMar w:top="1417" w:right="1440" w:bottom="1417" w:left="1440" w:header="708" w:footer="708" w:gutter="0"/>
+          <w:cols w:space="708"/>
+          <w:titlePg/>
+          <w:docGrid w:type="lines" w:linePitch="360"/>
+        </w:sectPr>
       </w:pPr>
       <w:r>
         <w:t xml:space="preserve">Fonction </w:t>
@@ -2616,12 +2624,347 @@
       <w:r>
         <w:t>inline</w:t>
       </w:r>
-      <w:bookmarkStart w:id="10" w:name="_GoBack"/>
-      <w:bookmarkEnd w:id="10"/>
-      <w:proofErr w:type="spellEnd"/>
+      <w:proofErr w:type="spellEnd"/>
+      <w:r>
+        <w:cr/>
+      </w:r>
+    </w:p>
+    <w:p>
+      <w:pPr>
+        <w:pStyle w:val="Niveauducommentaire1"/>
+      </w:pPr>
+      <w:bookmarkStart w:id="12" w:name="_GoBack"/>
+      <w:bookmarkEnd w:id="12"/>
+      <w:r>
+        <w:t>Déclaration d'une classe en C++ avec ses méthodes</w:t>
+      </w:r>
+    </w:p>
+    <w:p>
+      <w:pPr>
+        <w:pStyle w:val="Niveauducommentaire2"/>
+      </w:pPr>
+      <w:r>
+        <w:t>Dans un header classe.cpp</w:t>
+      </w:r>
+    </w:p>
+    <w:p>
+      <w:pPr>
+        <w:pStyle w:val="Niveauducommentaire3"/>
+      </w:pPr>
+      <w:proofErr w:type="spellStart"/>
+      <w:r>
+        <w:t>struct</w:t>
+      </w:r>
+      <w:proofErr w:type="spellEnd"/>
+      <w:r>
+        <w:t xml:space="preserve"> nom</w:t>
+      </w:r>
+      <w:r>
+        <w:br/>
+      </w:r>
+      <w:proofErr w:type="gramStart"/>
+      <w:r>
+        <w:t>{</w:t>
+      </w:r>
+      <w:proofErr w:type="gramEnd"/>
+      <w:r>
+        <w:br/>
+        <w:t xml:space="preserve">  </w:t>
+      </w:r>
+      <w:proofErr w:type="spellStart"/>
+      <w:r>
+        <w:t>int</w:t>
+      </w:r>
+      <w:proofErr w:type="spellEnd"/>
+      <w:r>
+        <w:t xml:space="preserve"> heure; // attribut</w:t>
+      </w:r>
+      <w:r>
+        <w:br/>
+        <w:t xml:space="preserve">  </w:t>
+      </w:r>
+      <w:proofErr w:type="spellStart"/>
+      <w:r>
+        <w:t>int</w:t>
+      </w:r>
+      <w:proofErr w:type="spellEnd"/>
+      <w:r>
+        <w:t xml:space="preserve"> minute; // attribut</w:t>
+      </w:r>
+      <w:r>
+        <w:br/>
+        <w:t xml:space="preserve">  </w:t>
+      </w:r>
+      <w:proofErr w:type="spellStart"/>
+      <w:r>
+        <w:t>void</w:t>
+      </w:r>
+      <w:proofErr w:type="spellEnd"/>
+      <w:r>
+        <w:t xml:space="preserve"> afficher(); // méthode</w:t>
+      </w:r>
+      <w:r>
+        <w:br/>
+        <w:t>}</w:t>
+      </w:r>
+    </w:p>
+    <w:p>
+      <w:pPr>
+        <w:pStyle w:val="Niveauducommentaire2"/>
+      </w:pPr>
+      <w:r>
+        <w:t>Dans un fichier source pour les méthodes de la classe classe.cpp</w:t>
+      </w:r>
+    </w:p>
+    <w:p>
+      <w:pPr>
+        <w:pStyle w:val="Niveauducommentaire3"/>
+      </w:pPr>
+      <w:r>
+        <w:rPr>
+          <w:noProof/>
+        </w:rPr>
+        <w:pict w14:anchorId="7EE90BC2">
+          <v:shapetype id="_x0000_t75" coordsize="21600,21600" o:spt="75" o:preferrelative="t" path="m@4@5l@4@11@9@11@9@5xe" filled="f" stroked="f">
+            <v:stroke joinstyle="miter"/>
+            <v:formulas>
+              <v:f eqn="if lineDrawn pixelLineWidth 0"/>
+              <v:f eqn="sum @0 1 0"/>
+              <v:f eqn="sum 0 0 @1"/>
+              <v:f eqn="prod @2 1 2"/>
+              <v:f eqn="prod @3 21600 pixelWidth"/>
+              <v:f eqn="prod @3 21600 pixelHeight"/>
+              <v:f eqn="sum @0 0 1"/>
+              <v:f eqn="prod @6 1 2"/>
+              <v:f eqn="prod @7 21600 pixelWidth"/>
+              <v:f eqn="sum @8 21600 0"/>
+              <v:f eqn="prod @7 21600 pixelHeight"/>
+              <v:f eqn="sum @10 21600 0"/>
+            </v:formulas>
+            <v:path o:extrusionok="f" gradientshapeok="t" o:connecttype="rect"/>
+            <o:lock v:ext="edit" aspectratio="t"/>
+          </v:shapetype>
+          <v:shape id="_x0000_s1027" type="#_x0000_t75" style="position:absolute;left:0;text-align:left;margin-left:-36pt;margin-top:.5pt;width:18pt;height:18pt;z-index:251658240">
+            <v:imagedata r:id="rId14" o:title="NotesFlag 7" chromakey="white"/>
+            <o:lock v:ext="edit" rotation="t" position="t" verticies="t"/>
+            <w10:anchorlock/>
+          </v:shape>
+        </w:pict>
+      </w:r>
+      <w:r>
+        <w:t>#</w:t>
+      </w:r>
+      <w:proofErr w:type="spellStart"/>
+      <w:r>
+        <w:t>include</w:t>
+      </w:r>
+      <w:proofErr w:type="spellEnd"/>
+      <w:r>
+        <w:t xml:space="preserve"> "</w:t>
+      </w:r>
+      <w:proofErr w:type="spellStart"/>
+      <w:r>
+        <w:t>classe.h</w:t>
+      </w:r>
+      <w:proofErr w:type="spellEnd"/>
+      <w:r>
+        <w:t>"</w:t>
+      </w:r>
+      <w:r>
+        <w:br/>
+      </w:r>
+      <w:proofErr w:type="spellStart"/>
+      <w:r>
+        <w:t>void</w:t>
+      </w:r>
+      <w:proofErr w:type="spellEnd"/>
+      <w:r>
+        <w:t xml:space="preserve"> </w:t>
+      </w:r>
+      <w:r>
+        <w:rPr>
+          <w:b/>
+          <w:color w:val="C0504D" w:themeColor="accent2"/>
+        </w:rPr>
+        <w:t>horaire</w:t>
+      </w:r>
+      <w:proofErr w:type="gramStart"/>
+      <w:r>
+        <w:rPr>
+          <w:b/>
+          <w:color w:val="C0504D" w:themeColor="accent2"/>
+        </w:rPr>
+        <w:t>::</w:t>
+      </w:r>
+      <w:r>
+        <w:t>afficher</w:t>
+      </w:r>
+      <w:proofErr w:type="gramEnd"/>
+      <w:r>
+        <w:t>() // cette fonction est une méthode de la classe horaire</w:t>
+      </w:r>
+      <w:r>
+        <w:br/>
+        <w:t>{</w:t>
+      </w:r>
+      <w:r>
+        <w:br/>
+        <w:t xml:space="preserve">  </w:t>
+      </w:r>
+      <w:proofErr w:type="spellStart"/>
+      <w:r>
+        <w:t>std</w:t>
+      </w:r>
+      <w:proofErr w:type="spellEnd"/>
+      <w:r>
+        <w:t xml:space="preserve">::cout &lt;&lt; </w:t>
+      </w:r>
+      <w:proofErr w:type="spellStart"/>
+      <w:r>
+        <w:t>this</w:t>
+      </w:r>
+      <w:proofErr w:type="spellEnd"/>
+      <w:r>
+        <w:t xml:space="preserve">-&gt;heure &lt;&lt; "H" &lt;&lt; </w:t>
+      </w:r>
+      <w:proofErr w:type="spellStart"/>
+      <w:r>
+        <w:t>this</w:t>
+      </w:r>
+      <w:proofErr w:type="spellEnd"/>
+      <w:r>
+        <w:t xml:space="preserve"> -&gt; minute;</w:t>
+      </w:r>
+      <w:r>
+        <w:br/>
+        <w:t>}</w:t>
+      </w:r>
+    </w:p>
+    <w:p>
+      <w:pPr>
+        <w:pStyle w:val="Niveauducommentaire2"/>
+      </w:pPr>
+      <w:r>
+        <w:t>Dans le fichier source principal main.cpp</w:t>
+      </w:r>
+    </w:p>
+    <w:p>
+      <w:pPr>
+        <w:pStyle w:val="Niveauducommentaire3"/>
+      </w:pPr>
+      <w:r>
+        <w:t>#</w:t>
+      </w:r>
+      <w:proofErr w:type="spellStart"/>
+      <w:r>
+        <w:t>include</w:t>
+      </w:r>
+      <w:proofErr w:type="spellEnd"/>
+      <w:r>
+        <w:t xml:space="preserve"> "</w:t>
+      </w:r>
+      <w:proofErr w:type="spellStart"/>
+      <w:r>
+        <w:t>classe.h</w:t>
+      </w:r>
+      <w:proofErr w:type="spellEnd"/>
+      <w:r>
+        <w:t>"</w:t>
+      </w:r>
+      <w:r>
+        <w:br/>
+      </w:r>
+      <w:proofErr w:type="spellStart"/>
+      <w:r>
+        <w:t>int</w:t>
+      </w:r>
+      <w:proofErr w:type="spellEnd"/>
+      <w:r>
+        <w:t xml:space="preserve"> </w:t>
+      </w:r>
+      <w:proofErr w:type="gramStart"/>
+      <w:r>
+        <w:t>main(</w:t>
+      </w:r>
+      <w:proofErr w:type="gramEnd"/>
+      <w:r>
+        <w:t>)</w:t>
+      </w:r>
+      <w:r>
+        <w:br/>
+        <w:t>{</w:t>
+      </w:r>
+      <w:r>
+        <w:br/>
+        <w:t>horaire t;</w:t>
+      </w:r>
+      <w:r>
+        <w:br/>
+      </w:r>
+      <w:proofErr w:type="spellStart"/>
+      <w:r>
+        <w:t>t.heure</w:t>
+      </w:r>
+      <w:proofErr w:type="spellEnd"/>
+      <w:r>
+        <w:t xml:space="preserve"> = 14;</w:t>
+      </w:r>
+      <w:r>
+        <w:br/>
+      </w:r>
+      <w:proofErr w:type="spellStart"/>
+      <w:r>
+        <w:t>t.minute</w:t>
+      </w:r>
+      <w:proofErr w:type="spellEnd"/>
+      <w:r>
+        <w:t xml:space="preserve"> = 29;</w:t>
+      </w:r>
+      <w:r>
+        <w:br/>
+      </w:r>
+      <w:proofErr w:type="spellStart"/>
+      <w:r>
+        <w:t>t.afficher</w:t>
+      </w:r>
+      <w:proofErr w:type="spellEnd"/>
+      <w:r>
+        <w:t>(); // c'est comme ça qu'on applique la méthode à l'objet t</w:t>
+      </w:r>
+      <w:r>
+        <w:br/>
+        <w:t>}</w:t>
+      </w:r>
+    </w:p>
+    <w:p>
+      <w:pPr>
+        <w:pStyle w:val="Niveauducommentaire2"/>
+      </w:pPr>
+      <w:proofErr w:type="spellStart"/>
+      <w:r>
+        <w:t>this</w:t>
+      </w:r>
+      <w:proofErr w:type="spellEnd"/>
+      <w:r>
+        <w:t xml:space="preserve"> est un mot clé qui correspond à l'objet sur lequel on appliquera la méthode. Il s'agit d'une adresse, c'est un pointeur de type horaire* dans l'exemple ci-dessus.</w:t>
+      </w:r>
+    </w:p>
+    <w:p>
+      <w:pPr>
+        <w:pStyle w:val="Niveauducommentaire2"/>
+      </w:pPr>
+      <w:r>
+        <w:rPr>
+          <w:b/>
+        </w:rPr>
+        <w:t>Argument implicite</w:t>
+      </w:r>
+      <w:r>
+        <w:t xml:space="preserve"> : objet sur lequel s'applique la méthode. Une méthode a toujours au moins un paramètre, c'est cet argument implicite.</w:t>
+      </w:r>
     </w:p>
     <w:sectPr>
-      <w:headerReference w:type="first" r:id="rId13"/>
+      <w:headerReference w:type="first" r:id="rId15"/>
       <w:pgSz w:w="11900" w:h="16840"/>
       <w:pgMar w:top="1417" w:right="1440" w:bottom="1417" w:left="1440" w:header="708" w:footer="708" w:gutter="0"/>
       <w:cols w:space="708"/>
@@ -2633,7 +2976,7 @@
 </file>
 
 <file path=word/endnotes.xml><?xml version="1.0" encoding="utf-8"?>
-<w:endnotes xmlns:wpc="http://schemas.microsoft.com/office/word/2010/wordprocessingCanvas" xmlns:mo="http://schemas.microsoft.com/office/mac/office/2008/main" xmlns:mc="http://schemas.openxmlformats.org/markup-compatibility/2006" xmlns:mv="urn:schemas-microsoft-com:mac:vml" xmlns:o="urn:schemas-microsoft-com:office:office" xmlns:r="http://schemas.openxmlformats.org/officeDocument/2006/relationships" xmlns:m="http://schemas.openxmlformats.org/officeDocument/2006/math" xmlns:v="urn:schemas-microsoft-com:vml" xmlns:wp14="http://schemas.microsoft.com/office/word/2010/wordprocessingDrawing" xmlns:wp="http://schemas.openxmlformats.org/drawingml/2006/wordprocessingDrawing" xmlns:w10="urn:schemas-microsoft-com:office:word" xmlns:w="http://schemas.openxmlformats.org/wordprocessingml/2006/main" xmlns:w14="http://schemas.microsoft.com/office/word/2010/wordml" xmlns:wpg="http://schemas.microsoft.com/office/word/2010/wordprocessingGroup" xmlns:wpi="http://schemas.microsoft.com/office/word/2010/wordprocessingInk" xmlns:wne="http://schemas.microsoft.com/office/word/2006/wordml" xmlns:wps="http://schemas.microsoft.com/office/word/2010/wordprocessingShape" mc:Ignorable="w14 wp14">
+<w:endnotes xmlns:wpc="http://schemas.microsoft.com/office/word/2010/wordprocessingCanvas" xmlns:mo="http://schemas.microsoft.com/office/mac/office/2008/main" xmlns:mc="http://schemas.openxmlformats.org/markup-compatibility/2006" xmlns:mv="urn:schemas-microsoft-com:mac:vml" xmlns:o="urn:schemas-microsoft-com:office:office" xmlns:r="http://schemas.openxmlformats.org/officeDocument/2006/relationships" xmlns:m="http://schemas.openxmlformats.org/officeDocument/2006/math" xmlns:v="urn:schemas-microsoft-com:vml" xmlns:wp14="http://schemas.microsoft.com/office/word/2010/wordprocessingDrawing" xmlns:wp="http://schemas.openxmlformats.org/drawingml/2006/wordprocessingDrawing" xmlns:w10="urn:schemas-microsoft-com:office:word" xmlns:w="http://schemas.openxmlformats.org/wordprocessingml/2006/main" xmlns:w14="http://schemas.microsoft.com/office/word/2010/wordml" xmlns:wpg="http://schemas.microsoft.com/office/word/2010/wordprocessingGroup" xmlns:wpi="http://schemas.microsoft.com/office/word/2010/wordprocessingInk" xmlns:wne="http://schemas.microsoft.com/office/word/2006/wordml" xmlns:wps="http://schemas.microsoft.com/office/word/2010/wordprocessingShape" mc:Ignorable="w14 wp14 mv">
   <w:endnote w:type="separator" w:id="-1">
     <w:p>
       <w:r>
@@ -2652,7 +2995,7 @@
 </file>
 
 <file path=word/footnotes.xml><?xml version="1.0" encoding="utf-8"?>
-<w:footnotes xmlns:wpc="http://schemas.microsoft.com/office/word/2010/wordprocessingCanvas" xmlns:mo="http://schemas.microsoft.com/office/mac/office/2008/main" xmlns:mc="http://schemas.openxmlformats.org/markup-compatibility/2006" xmlns:mv="urn:schemas-microsoft-com:mac:vml" xmlns:o="urn:schemas-microsoft-com:office:office" xmlns:r="http://schemas.openxmlformats.org/officeDocument/2006/relationships" xmlns:m="http://schemas.openxmlformats.org/officeDocument/2006/math" xmlns:v="urn:schemas-microsoft-com:vml" xmlns:wp14="http://schemas.microsoft.com/office/word/2010/wordprocessingDrawing" xmlns:wp="http://schemas.openxmlformats.org/drawingml/2006/wordprocessingDrawing" xmlns:w10="urn:schemas-microsoft-com:office:word" xmlns:w="http://schemas.openxmlformats.org/wordprocessingml/2006/main" xmlns:w14="http://schemas.microsoft.com/office/word/2010/wordml" xmlns:wpg="http://schemas.microsoft.com/office/word/2010/wordprocessingGroup" xmlns:wpi="http://schemas.microsoft.com/office/word/2010/wordprocessingInk" xmlns:wne="http://schemas.microsoft.com/office/word/2006/wordml" xmlns:wps="http://schemas.microsoft.com/office/word/2010/wordprocessingShape" mc:Ignorable="w14 wp14">
+<w:footnotes xmlns:wpc="http://schemas.microsoft.com/office/word/2010/wordprocessingCanvas" xmlns:mo="http://schemas.microsoft.com/office/mac/office/2008/main" xmlns:mc="http://schemas.openxmlformats.org/markup-compatibility/2006" xmlns:mv="urn:schemas-microsoft-com:mac:vml" xmlns:o="urn:schemas-microsoft-com:office:office" xmlns:r="http://schemas.openxmlformats.org/officeDocument/2006/relationships" xmlns:m="http://schemas.openxmlformats.org/officeDocument/2006/math" xmlns:v="urn:schemas-microsoft-com:vml" xmlns:wp14="http://schemas.microsoft.com/office/word/2010/wordprocessingDrawing" xmlns:wp="http://schemas.openxmlformats.org/drawingml/2006/wordprocessingDrawing" xmlns:w10="urn:schemas-microsoft-com:office:word" xmlns:w="http://schemas.openxmlformats.org/wordprocessingml/2006/main" xmlns:w14="http://schemas.microsoft.com/office/word/2010/wordml" xmlns:wpg="http://schemas.microsoft.com/office/word/2010/wordprocessingGroup" xmlns:wpi="http://schemas.microsoft.com/office/word/2010/wordprocessingInk" xmlns:wne="http://schemas.microsoft.com/office/word/2006/wordml" xmlns:wps="http://schemas.microsoft.com/office/word/2010/wordprocessingShape" mc:Ignorable="w14 wp14 mv">
   <w:footnote w:type="separator" w:id="-1">
     <w:p>
       <w:r>
@@ -2889,8 +3232,8 @@
         <w:szCs w:val="36"/>
       </w:rPr>
     </w:pPr>
-    <w:bookmarkStart w:id="11" w:name="_WNSectionTitle_5"/>
-    <w:bookmarkStart w:id="12" w:name="_WNTabType_4"/>
+    <w:bookmarkStart w:id="10" w:name="_WNSectionTitle_5"/>
+    <w:bookmarkStart w:id="11" w:name="_WNTabType_4"/>
     <w:r>
       <w:rPr>
         <w:rFonts w:ascii="Verdana" w:hAnsi="Verdana"/>
@@ -2900,13 +3243,83 @@
       <w:t>Fonctions en C++</w:t>
     </w:r>
   </w:p>
+  <w:bookmarkEnd w:id="10"/>
   <w:bookmarkEnd w:id="11"/>
-  <w:bookmarkEnd w:id="12"/>
+</w:hdr>
+</file>
+
+<file path=word/header7.xml><?xml version="1.0" encoding="utf-8"?>
+<w:hdr xmlns:wpc="http://schemas.microsoft.com/office/word/2010/wordprocessingCanvas" xmlns:mo="http://schemas.microsoft.com/office/mac/office/2008/main" xmlns:mc="http://schemas.openxmlformats.org/markup-compatibility/2006" xmlns:mv="urn:schemas-microsoft-com:mac:vml" xmlns:o="urn:schemas-microsoft-com:office:office" xmlns:r="http://schemas.openxmlformats.org/officeDocument/2006/relationships" xmlns:m="http://schemas.openxmlformats.org/officeDocument/2006/math" xmlns:v="urn:schemas-microsoft-com:vml" xmlns:wp14="http://schemas.microsoft.com/office/word/2010/wordprocessingDrawing" xmlns:wp="http://schemas.openxmlformats.org/drawingml/2006/wordprocessingDrawing" xmlns:w10="urn:schemas-microsoft-com:office:word" xmlns:w="http://schemas.openxmlformats.org/wordprocessingml/2006/main" xmlns:w14="http://schemas.microsoft.com/office/word/2010/wordml" xmlns:wpg="http://schemas.microsoft.com/office/word/2010/wordprocessingGroup" xmlns:wpi="http://schemas.microsoft.com/office/word/2010/wordprocessingInk" xmlns:wne="http://schemas.microsoft.com/office/word/2006/wordml" xmlns:wps="http://schemas.microsoft.com/office/word/2010/wordprocessingShape" mc:Ignorable="w14 wp14">
+  <w:p>
+    <w:pPr>
+      <w:pStyle w:val="En-tte"/>
+      <w:tabs>
+        <w:tab w:val="clear" w:pos="4703"/>
+        <w:tab w:val="clear" w:pos="9406"/>
+        <w:tab w:val="right" w:pos="9380"/>
+      </w:tabs>
+      <w:ind w:left="-360"/>
+      <w:rPr>
+        <w:rFonts w:ascii="Verdana" w:hAnsi="Verdana"/>
+        <w:sz w:val="36"/>
+        <w:szCs w:val="36"/>
+      </w:rPr>
+    </w:pPr>
+    <w:bookmarkStart w:id="13" w:name="_WNTabType_7"/>
+    <w:bookmarkStart w:id="14" w:name="_WNSectionTitle_8"/>
+    <w:r>
+      <w:rPr>
+        <w:rFonts w:ascii="Verdana" w:hAnsi="Verdana"/>
+        <w:sz w:val="36"/>
+        <w:szCs w:val="36"/>
+      </w:rPr>
+      <w:tab/>
+    </w:r>
+    <w:r>
+      <w:rPr>
+        <w:rFonts w:ascii="Verdana" w:hAnsi="Verdana"/>
+        <w:sz w:val="36"/>
+        <w:szCs w:val="36"/>
+      </w:rPr>
+      <w:fldChar w:fldCharType="begin"/>
+    </w:r>
+    <w:r>
+      <w:rPr>
+        <w:rFonts w:ascii="Verdana" w:hAnsi="Verdana"/>
+      </w:rPr>
+      <w:instrText xml:space="preserve"> CREATEDATE </w:instrText>
+    </w:r>
+    <w:r>
+      <w:rPr>
+        <w:rFonts w:ascii="Verdana" w:hAnsi="Verdana"/>
+        <w:sz w:val="36"/>
+        <w:szCs w:val="36"/>
+      </w:rPr>
+      <w:fldChar w:fldCharType="separate"/>
+    </w:r>
+    <w:r>
+      <w:rPr>
+        <w:rFonts w:ascii="Verdana" w:hAnsi="Verdana"/>
+        <w:noProof/>
+      </w:rPr>
+      <w:t>22/02/12 14:28</w:t>
+    </w:r>
+    <w:r>
+      <w:rPr>
+        <w:rFonts w:ascii="Verdana" w:hAnsi="Verdana"/>
+        <w:sz w:val="36"/>
+        <w:szCs w:val="36"/>
+      </w:rPr>
+      <w:fldChar w:fldCharType="end"/>
+    </w:r>
+  </w:p>
+  <w:bookmarkEnd w:id="13"/>
+  <w:bookmarkEnd w:id="14"/>
 </w:hdr>
 </file>
 
 <file path=word/numbering.xml><?xml version="1.0" encoding="utf-8"?>
-<w:numbering xmlns:wpc="http://schemas.microsoft.com/office/word/2010/wordprocessingCanvas" xmlns:mo="http://schemas.microsoft.com/office/mac/office/2008/main" xmlns:mc="http://schemas.openxmlformats.org/markup-compatibility/2006" xmlns:mv="urn:schemas-microsoft-com:mac:vml" xmlns:o="urn:schemas-microsoft-com:office:office" xmlns:r="http://schemas.openxmlformats.org/officeDocument/2006/relationships" xmlns:m="http://schemas.openxmlformats.org/officeDocument/2006/math" xmlns:v="urn:schemas-microsoft-com:vml" xmlns:wp14="http://schemas.microsoft.com/office/word/2010/wordprocessingDrawing" xmlns:wp="http://schemas.openxmlformats.org/drawingml/2006/wordprocessingDrawing" xmlns:w10="urn:schemas-microsoft-com:office:word" xmlns:w="http://schemas.openxmlformats.org/wordprocessingml/2006/main" xmlns:w14="http://schemas.microsoft.com/office/word/2010/wordml" xmlns:wpg="http://schemas.microsoft.com/office/word/2010/wordprocessingGroup" xmlns:wpi="http://schemas.microsoft.com/office/word/2010/wordprocessingInk" xmlns:wne="http://schemas.microsoft.com/office/word/2006/wordml" xmlns:wps="http://schemas.microsoft.com/office/word/2010/wordprocessingShape" mc:Ignorable="w14 wp14">
+<w:numbering xmlns:wpc="http://schemas.microsoft.com/office/word/2010/wordprocessingCanvas" xmlns:mo="http://schemas.microsoft.com/office/mac/office/2008/main" xmlns:mc="http://schemas.openxmlformats.org/markup-compatibility/2006" xmlns:mv="urn:schemas-microsoft-com:mac:vml" xmlns:o="urn:schemas-microsoft-com:office:office" xmlns:r="http://schemas.openxmlformats.org/officeDocument/2006/relationships" xmlns:m="http://schemas.openxmlformats.org/officeDocument/2006/math" xmlns:v="urn:schemas-microsoft-com:vml" xmlns:wp14="http://schemas.microsoft.com/office/word/2010/wordprocessingDrawing" xmlns:wp="http://schemas.openxmlformats.org/drawingml/2006/wordprocessingDrawing" xmlns:w10="urn:schemas-microsoft-com:office:word" xmlns:w="http://schemas.openxmlformats.org/wordprocessingml/2006/main" xmlns:w14="http://schemas.microsoft.com/office/word/2010/wordml" xmlns:wpg="http://schemas.microsoft.com/office/word/2010/wordprocessingGroup" xmlns:wpi="http://schemas.microsoft.com/office/word/2010/wordprocessingInk" xmlns:wne="http://schemas.microsoft.com/office/word/2006/wordml" xmlns:wps="http://schemas.microsoft.com/office/word/2010/wordprocessingShape" mc:Ignorable="w14 wp14 mv">
   <w:abstractNum w:abstractNumId="0">
     <w:nsid w:val="FFFFFF1D"/>
     <w:multiLevelType w:val="multilevel"/>
@@ -3484,7 +3897,7 @@
 </file>
 
 <file path=word/stylesWithEffects.xml><?xml version="1.0" encoding="utf-8"?>
-<w:styles xmlns:wpc="http://schemas.microsoft.com/office/word/2010/wordprocessingCanvas" xmlns:mo="http://schemas.microsoft.com/office/mac/office/2008/main" xmlns:mc="http://schemas.openxmlformats.org/markup-compatibility/2006" xmlns:mv="urn:schemas-microsoft-com:mac:vml" xmlns:o="urn:schemas-microsoft-com:office:office" xmlns:r="http://schemas.openxmlformats.org/officeDocument/2006/relationships" xmlns:m="http://schemas.openxmlformats.org/officeDocument/2006/math" xmlns:v="urn:schemas-microsoft-com:vml" xmlns:wp14="http://schemas.microsoft.com/office/word/2010/wordprocessingDrawing" xmlns:wp="http://schemas.openxmlformats.org/drawingml/2006/wordprocessingDrawing" xmlns:w10="urn:schemas-microsoft-com:office:word" xmlns:w="http://schemas.openxmlformats.org/wordprocessingml/2006/main" xmlns:w14="http://schemas.microsoft.com/office/word/2010/wordml" xmlns:wpg="http://schemas.microsoft.com/office/word/2010/wordprocessingGroup" xmlns:wpi="http://schemas.microsoft.com/office/word/2010/wordprocessingInk" xmlns:wne="http://schemas.microsoft.com/office/word/2006/wordml" xmlns:wps="http://schemas.microsoft.com/office/word/2010/wordprocessingShape" mc:Ignorable="w14 wp14">
+<w:styles xmlns:wpc="http://schemas.microsoft.com/office/word/2010/wordprocessingCanvas" xmlns:mo="http://schemas.microsoft.com/office/mac/office/2008/main" xmlns:mc="http://schemas.openxmlformats.org/markup-compatibility/2006" xmlns:mv="urn:schemas-microsoft-com:mac:vml" xmlns:o="urn:schemas-microsoft-com:office:office" xmlns:r="http://schemas.openxmlformats.org/officeDocument/2006/relationships" xmlns:m="http://schemas.openxmlformats.org/officeDocument/2006/math" xmlns:v="urn:schemas-microsoft-com:vml" xmlns:wp14="http://schemas.microsoft.com/office/word/2010/wordprocessingDrawing" xmlns:wp="http://schemas.openxmlformats.org/drawingml/2006/wordprocessingDrawing" xmlns:w10="urn:schemas-microsoft-com:office:word" xmlns:w="http://schemas.openxmlformats.org/wordprocessingml/2006/main" xmlns:w14="http://schemas.microsoft.com/office/word/2010/wordml" xmlns:wpg="http://schemas.microsoft.com/office/word/2010/wordprocessingGroup" xmlns:wpi="http://schemas.microsoft.com/office/word/2010/wordprocessingInk" xmlns:wne="http://schemas.microsoft.com/office/word/2006/wordml" xmlns:wps="http://schemas.microsoft.com/office/word/2010/wordprocessingShape" mc:Ignorable="w14 wp14 mv">
   <w:docDefaults>
     <w:rPrDefault>
       <w:rPr>

</xml_diff>